<commit_message>
Added email, titanic notebooks and data
</commit_message>
<xml_diff>
--- a/classification/Questions/Questions.docx
+++ b/classification/Questions/Questions.docx
@@ -47,6 +47,97 @@
       </w:r>
       <w:r>
         <w:t xml:space="preserve"> compared to false negatives. So basically in medical setup you use precision/recall graph</w:t>
+      </w:r>
+    </w:p>
+    <w:p>
+      <w:pPr>
+        <w:pStyle w:val="ListParagraph"/>
+        <w:numPr>
+          <w:ilvl w:val="0"/>
+          <w:numId w:val="1"/>
+        </w:numPr>
+      </w:pPr>
+      <w:r>
+        <w:t xml:space="preserve">What is the training phase of </w:t>
+      </w:r>
+      <w:proofErr w:type="spellStart"/>
+      <w:r>
+        <w:t>KNeighborClassifier</w:t>
+      </w:r>
+      <w:proofErr w:type="spellEnd"/>
+      <w:r>
+        <w:t xml:space="preserve"> algorithm?</w:t>
+      </w:r>
+    </w:p>
+    <w:p>
+      <w:pPr>
+        <w:pStyle w:val="ListParagraph"/>
+        <w:numPr>
+          <w:ilvl w:val="1"/>
+          <w:numId w:val="1"/>
+        </w:numPr>
+      </w:pPr>
+      <w:proofErr w:type="spellStart"/>
+      <w:r>
+        <w:t>Kneighborsclassifier</w:t>
+      </w:r>
+      <w:proofErr w:type="spellEnd"/>
+      <w:r>
+        <w:t xml:space="preserve"> do not need training. But in the </w:t>
+      </w:r>
+      <w:proofErr w:type="spellStart"/>
+      <w:r>
+        <w:t>sklearn.neighbors</w:t>
+      </w:r>
+      <w:proofErr w:type="spellEnd"/>
+      <w:r>
+        <w:t xml:space="preserve"> package there is a </w:t>
+      </w:r>
+      <w:proofErr w:type="spellStart"/>
+      <w:proofErr w:type="gramStart"/>
+      <w:r>
+        <w:t>Kneighborsclassifier.fit</w:t>
+      </w:r>
+      <w:proofErr w:type="spellEnd"/>
+      <w:r>
+        <w:t>(</w:t>
+      </w:r>
+      <w:proofErr w:type="gramEnd"/>
+      <w:r>
+        <w:t>) method, what it essentially does is build an efficient index tree (</w:t>
+      </w:r>
+      <w:proofErr w:type="spellStart"/>
+      <w:r>
+        <w:t>BallTree</w:t>
+      </w:r>
+      <w:proofErr w:type="spellEnd"/>
+      <w:r>
+        <w:t xml:space="preserve"> or </w:t>
+      </w:r>
+      <w:proofErr w:type="spellStart"/>
+      <w:r>
+        <w:t>KDTree</w:t>
+      </w:r>
+      <w:proofErr w:type="spellEnd"/>
+      <w:r>
+        <w:t>) and later when inferring it uses the index to infer the class or value of the asked features.</w:t>
+      </w:r>
+    </w:p>
+    <w:p>
+      <w:pPr>
+        <w:pStyle w:val="ListParagraph"/>
+        <w:numPr>
+          <w:ilvl w:val="0"/>
+          <w:numId w:val="1"/>
+        </w:numPr>
+      </w:pPr>
+      <w:proofErr w:type="spellStart"/>
+      <w:r>
+        <w:t>MultiClass</w:t>
+      </w:r>
+      <w:proofErr w:type="spellEnd"/>
+      <w:r>
+        <w:t xml:space="preserve"> Classification:</w:t>
       </w:r>
       <w:bookmarkStart w:id="0" w:name="_GoBack"/>
       <w:bookmarkEnd w:id="0"/>
@@ -66,7 +157,7 @@
   <w:abstractNum w:abstractNumId="0" w15:restartNumberingAfterBreak="0">
     <w:nsid w:val="42807357"/>
     <w:multiLevelType w:val="hybridMultilevel"/>
-    <w:tmpl w:val="442242C0"/>
+    <w:tmpl w:val="19D09030"/>
     <w:lvl w:ilvl="0" w:tplc="1009000F">
       <w:start w:val="1"/>
       <w:numFmt w:val="decimal"/>
@@ -76,14 +167,17 @@
         <w:ind w:left="720" w:hanging="360"/>
       </w:pPr>
     </w:lvl>
-    <w:lvl w:ilvl="1" w:tplc="10090019">
-      <w:start w:val="1"/>
-      <w:numFmt w:val="lowerLetter"/>
-      <w:lvlText w:val="%2."/>
+    <w:lvl w:ilvl="1" w:tplc="10090001">
+      <w:start w:val="1"/>
+      <w:numFmt w:val="bullet"/>
+      <w:lvlText w:val=""/>
       <w:lvlJc w:val="left"/>
       <w:pPr>
         <w:ind w:left="1440" w:hanging="360"/>
       </w:pPr>
+      <w:rPr>
+        <w:rFonts w:ascii="Symbol" w:hAnsi="Symbol" w:hint="default"/>
+      </w:rPr>
     </w:lvl>
     <w:lvl w:ilvl="2" w:tplc="1009001B" w:tentative="1">
       <w:start w:val="1"/>

</xml_diff>

<commit_message>
Added time series questions and checked for null values
</commit_message>
<xml_diff>
--- a/classification/Questions/Questions.docx
+++ b/classification/Questions/Questions.docx
@@ -7,7 +7,7 @@
         <w:pStyle w:val="ListParagraph"/>
         <w:numPr>
           <w:ilvl w:val="0"/>
-          <w:numId w:val="1"/>
+          <w:numId w:val="2"/>
         </w:numPr>
       </w:pPr>
       <w:r>
@@ -20,6 +20,18 @@
       </w:pPr>
       <w:r>
         <w:t>Where FPR = 1 – TNR = 1 – (TN/TN+FP)</w:t>
+      </w:r>
+    </w:p>
+    <w:p>
+      <w:pPr>
+        <w:pStyle w:val="ListParagraph"/>
+        <w:numPr>
+          <w:ilvl w:val="0"/>
+          <w:numId w:val="3"/>
+        </w:numPr>
+      </w:pPr>
+      <w:r>
+        <w:t>As a rule of thumb, you use precision/recall graph when there are less true positives or when you do not want false positives compared to false negatives. So basically in medical setup you use precision/recall graph</w:t>
       </w:r>
     </w:p>
     <w:p>
@@ -31,33 +43,6 @@
         </w:numPr>
       </w:pPr>
       <w:r>
-        <w:t xml:space="preserve">As a rule of </w:t>
-      </w:r>
-      <w:r>
-        <w:t>thumb,</w:t>
-      </w:r>
-      <w:r>
-        <w:t xml:space="preserve"> you use precision/recall graph when there are less true positives or when you </w:t>
-      </w:r>
-      <w:r>
-        <w:t>do not</w:t>
-      </w:r>
-      <w:r>
-        <w:t xml:space="preserve"> want false positives</w:t>
-      </w:r>
-      <w:r>
-        <w:t xml:space="preserve"> compared to false negatives. So basically in medical setup you use precision/recall graph</w:t>
-      </w:r>
-    </w:p>
-    <w:p>
-      <w:pPr>
-        <w:pStyle w:val="ListParagraph"/>
-        <w:numPr>
-          <w:ilvl w:val="0"/>
-          <w:numId w:val="1"/>
-        </w:numPr>
-      </w:pPr>
-      <w:r>
         <w:t xml:space="preserve">What is the training phase of </w:t>
       </w:r>
       <w:proofErr w:type="spellStart"/>
@@ -74,7 +59,7 @@
         <w:pStyle w:val="ListParagraph"/>
         <w:numPr>
           <w:ilvl w:val="1"/>
-          <w:numId w:val="1"/>
+          <w:numId w:val="2"/>
         </w:numPr>
       </w:pPr>
       <w:proofErr w:type="spellStart"/>
@@ -128,7 +113,7 @@
         <w:pStyle w:val="ListParagraph"/>
         <w:numPr>
           <w:ilvl w:val="0"/>
-          <w:numId w:val="1"/>
+          <w:numId w:val="2"/>
         </w:numPr>
       </w:pPr>
       <w:r>
@@ -140,7 +125,7 @@
         <w:pStyle w:val="ListParagraph"/>
         <w:numPr>
           <w:ilvl w:val="1"/>
-          <w:numId w:val="1"/>
+          <w:numId w:val="2"/>
         </w:numPr>
       </w:pPr>
       <w:hyperlink r:id="rId5" w:history="1">
@@ -157,7 +142,7 @@
         <w:pStyle w:val="ListParagraph"/>
         <w:numPr>
           <w:ilvl w:val="1"/>
-          <w:numId w:val="1"/>
+          <w:numId w:val="2"/>
         </w:numPr>
         <w:rPr>
           <w:rFonts w:cstheme="minorHAnsi"/>
@@ -178,7 +163,7 @@
         <w:pStyle w:val="ListParagraph"/>
         <w:numPr>
           <w:ilvl w:val="1"/>
-          <w:numId w:val="1"/>
+          <w:numId w:val="2"/>
         </w:numPr>
         <w:rPr>
           <w:rFonts w:cstheme="minorHAnsi"/>
@@ -199,14 +184,11 @@
         <w:pStyle w:val="ListParagraph"/>
         <w:numPr>
           <w:ilvl w:val="0"/>
-          <w:numId w:val="1"/>
-        </w:numPr>
-      </w:pPr>
-      <w:r>
-        <w:t>Email Classification(Ham/Spam)</w:t>
-      </w:r>
-      <w:r>
-        <w:t>:</w:t>
+          <w:numId w:val="2"/>
+        </w:numPr>
+      </w:pPr>
+      <w:r>
+        <w:t>Email Classification(Ham/Spam):</w:t>
       </w:r>
     </w:p>
     <w:p>
@@ -214,7 +196,7 @@
         <w:pStyle w:val="ListParagraph"/>
         <w:numPr>
           <w:ilvl w:val="1"/>
-          <w:numId w:val="1"/>
+          <w:numId w:val="2"/>
         </w:numPr>
       </w:pPr>
       <w:r>
@@ -226,7 +208,7 @@
         <w:pStyle w:val="ListParagraph"/>
         <w:numPr>
           <w:ilvl w:val="1"/>
-          <w:numId w:val="1"/>
+          <w:numId w:val="2"/>
         </w:numPr>
       </w:pPr>
       <w:r>
@@ -238,14 +220,11 @@
         <w:pStyle w:val="ListParagraph"/>
         <w:numPr>
           <w:ilvl w:val="1"/>
-          <w:numId w:val="1"/>
-        </w:numPr>
-      </w:pPr>
-      <w:r>
-        <w:t>Word C</w:t>
-      </w:r>
-      <w:r>
-        <w:t>ount</w:t>
+          <w:numId w:val="2"/>
+        </w:numPr>
+      </w:pPr>
+      <w:r>
+        <w:t>Word Count</w:t>
       </w:r>
     </w:p>
     <w:p>
@@ -253,7 +232,7 @@
         <w:pStyle w:val="ListParagraph"/>
         <w:numPr>
           <w:ilvl w:val="1"/>
-          <w:numId w:val="1"/>
+          <w:numId w:val="2"/>
         </w:numPr>
       </w:pPr>
       <w:r>
@@ -265,17 +244,16 @@
         <w:pStyle w:val="ListParagraph"/>
         <w:numPr>
           <w:ilvl w:val="1"/>
-          <w:numId w:val="1"/>
-        </w:numPr>
-      </w:pPr>
-      <w:r>
-        <w:t>Applying Logistic Regressi</w:t>
-      </w:r>
+          <w:numId w:val="2"/>
+        </w:numPr>
+      </w:pPr>
+      <w:r>
+        <w:t>Applying Logistic Regression</w:t>
+      </w:r>
+    </w:p>
+    <w:p>
       <w:bookmarkStart w:id="0" w:name="_GoBack"/>
       <w:bookmarkEnd w:id="0"/>
-      <w:r>
-        <w:t>on</w:t>
-      </w:r>
     </w:p>
     <w:sectPr>
       <w:pgSz w:w="12240" w:h="15840"/>
@@ -290,6 +268,92 @@
 <file path=word/numbering.xml><?xml version="1.0" encoding="utf-8"?>
 <w:numbering xmlns:wpc="http://schemas.microsoft.com/office/word/2010/wordprocessingCanvas" xmlns:cx="http://schemas.microsoft.com/office/drawing/2014/chartex" xmlns:cx1="http://schemas.microsoft.com/office/drawing/2015/9/8/chartex" xmlns:mc="http://schemas.openxmlformats.org/markup-compatibility/2006" xmlns:o="urn:schemas-microsoft-com:office:office" xmlns:r="http://schemas.openxmlformats.org/officeDocument/2006/relationships" xmlns:m="http://schemas.openxmlformats.org/officeDocument/2006/math" xmlns:v="urn:schemas-microsoft-com:vml" xmlns:wp14="http://schemas.microsoft.com/office/word/2010/wordprocessingDrawing" xmlns:wp="http://schemas.openxmlformats.org/drawingml/2006/wordprocessingDrawing" xmlns:w10="urn:schemas-microsoft-com:office:word" xmlns:w="http://schemas.openxmlformats.org/wordprocessingml/2006/main" xmlns:w14="http://schemas.microsoft.com/office/word/2010/wordml" xmlns:w15="http://schemas.microsoft.com/office/word/2012/wordml" xmlns:w16se="http://schemas.microsoft.com/office/word/2015/wordml/symex" xmlns:wpg="http://schemas.microsoft.com/office/word/2010/wordprocessingGroup" xmlns:wpi="http://schemas.microsoft.com/office/word/2010/wordprocessingInk" xmlns:wne="http://schemas.microsoft.com/office/word/2006/wordml" xmlns:wps="http://schemas.microsoft.com/office/word/2010/wordprocessingShape" mc:Ignorable="w14 w15 w16se wp14">
   <w:abstractNum w:abstractNumId="0" w15:restartNumberingAfterBreak="0">
+    <w:nsid w:val="2F3E2CC6"/>
+    <w:multiLevelType w:val="hybridMultilevel"/>
+    <w:tmpl w:val="FE1AE84E"/>
+    <w:lvl w:ilvl="0" w:tplc="1009000F">
+      <w:start w:val="1"/>
+      <w:numFmt w:val="decimal"/>
+      <w:lvlText w:val="%1."/>
+      <w:lvlJc w:val="left"/>
+      <w:pPr>
+        <w:ind w:left="720" w:hanging="360"/>
+      </w:pPr>
+    </w:lvl>
+    <w:lvl w:ilvl="1" w:tplc="10090019">
+      <w:start w:val="1"/>
+      <w:numFmt w:val="lowerLetter"/>
+      <w:lvlText w:val="%2."/>
+      <w:lvlJc w:val="left"/>
+      <w:pPr>
+        <w:ind w:left="1440" w:hanging="360"/>
+      </w:pPr>
+    </w:lvl>
+    <w:lvl w:ilvl="2" w:tplc="1009001B" w:tentative="1">
+      <w:start w:val="1"/>
+      <w:numFmt w:val="lowerRoman"/>
+      <w:lvlText w:val="%3."/>
+      <w:lvlJc w:val="right"/>
+      <w:pPr>
+        <w:ind w:left="2160" w:hanging="180"/>
+      </w:pPr>
+    </w:lvl>
+    <w:lvl w:ilvl="3" w:tplc="1009000F" w:tentative="1">
+      <w:start w:val="1"/>
+      <w:numFmt w:val="decimal"/>
+      <w:lvlText w:val="%4."/>
+      <w:lvlJc w:val="left"/>
+      <w:pPr>
+        <w:ind w:left="2880" w:hanging="360"/>
+      </w:pPr>
+    </w:lvl>
+    <w:lvl w:ilvl="4" w:tplc="10090019" w:tentative="1">
+      <w:start w:val="1"/>
+      <w:numFmt w:val="lowerLetter"/>
+      <w:lvlText w:val="%5."/>
+      <w:lvlJc w:val="left"/>
+      <w:pPr>
+        <w:ind w:left="3600" w:hanging="360"/>
+      </w:pPr>
+    </w:lvl>
+    <w:lvl w:ilvl="5" w:tplc="1009001B" w:tentative="1">
+      <w:start w:val="1"/>
+      <w:numFmt w:val="lowerRoman"/>
+      <w:lvlText w:val="%6."/>
+      <w:lvlJc w:val="right"/>
+      <w:pPr>
+        <w:ind w:left="4320" w:hanging="180"/>
+      </w:pPr>
+    </w:lvl>
+    <w:lvl w:ilvl="6" w:tplc="1009000F" w:tentative="1">
+      <w:start w:val="1"/>
+      <w:numFmt w:val="decimal"/>
+      <w:lvlText w:val="%7."/>
+      <w:lvlJc w:val="left"/>
+      <w:pPr>
+        <w:ind w:left="5040" w:hanging="360"/>
+      </w:pPr>
+    </w:lvl>
+    <w:lvl w:ilvl="7" w:tplc="10090019" w:tentative="1">
+      <w:start w:val="1"/>
+      <w:numFmt w:val="lowerLetter"/>
+      <w:lvlText w:val="%8."/>
+      <w:lvlJc w:val="left"/>
+      <w:pPr>
+        <w:ind w:left="5760" w:hanging="360"/>
+      </w:pPr>
+    </w:lvl>
+    <w:lvl w:ilvl="8" w:tplc="1009001B" w:tentative="1">
+      <w:start w:val="1"/>
+      <w:numFmt w:val="lowerRoman"/>
+      <w:lvlText w:val="%9."/>
+      <w:lvlJc w:val="right"/>
+      <w:pPr>
+        <w:ind w:left="6480" w:hanging="180"/>
+      </w:pPr>
+    </w:lvl>
+  </w:abstractNum>
+  <w:abstractNum w:abstractNumId="1" w15:restartNumberingAfterBreak="0">
     <w:nsid w:val="42807357"/>
     <w:multiLevelType w:val="hybridMultilevel"/>
     <w:tmpl w:val="19D09030"/>
@@ -378,7 +442,7 @@
       </w:pPr>
     </w:lvl>
   </w:abstractNum>
-  <w:abstractNum w:abstractNumId="1" w15:restartNumberingAfterBreak="0">
+  <w:abstractNum w:abstractNumId="2" w15:restartNumberingAfterBreak="0">
     <w:nsid w:val="5DA67F67"/>
     <w:multiLevelType w:val="hybridMultilevel"/>
     <w:tmpl w:val="E9420D06"/>
@@ -496,6 +560,9 @@
   </w:num>
   <w:num w:numId="2">
     <w:abstractNumId w:val="1"/>
+  </w:num>
+  <w:num w:numId="3">
+    <w:abstractNumId w:val="2"/>
   </w:num>
 </w:numbering>
 </file>
@@ -893,6 +960,7 @@
   <w:style w:type="paragraph" w:default="1" w:styleId="Normal">
     <w:name w:val="Normal"/>
     <w:qFormat/>
+    <w:rsid w:val="00E32F12"/>
   </w:style>
   <w:style w:type="character" w:default="1" w:styleId="DefaultParagraphFont">
     <w:name w:val="Default Paragraph Font"/>
@@ -926,7 +994,7 @@
     <w:basedOn w:val="Normal"/>
     <w:uiPriority w:val="34"/>
     <w:qFormat/>
-    <w:rsid w:val="00B922D4"/>
+    <w:rsid w:val="00377CB0"/>
     <w:pPr>
       <w:ind w:left="720"/>
       <w:contextualSpacing/>
@@ -937,7 +1005,7 @@
     <w:basedOn w:val="DefaultParagraphFont"/>
     <w:uiPriority w:val="99"/>
     <w:unhideWhenUsed/>
-    <w:rsid w:val="007E0C33"/>
+    <w:rsid w:val="00377CB0"/>
     <w:rPr>
       <w:color w:val="0563C1" w:themeColor="hyperlink"/>
       <w:u w:val="single"/>

</xml_diff>